<commit_message>
New translations email 5-1 [template] partner email – invite revoked.docx (Arabic)
</commit_message>
<xml_diff>
--- a/public/email/crowdin/translations/ar/Email 5-1 [TEMPLATE] Partner email – invite revoked.docx
+++ b/public/email/crowdin/translations/ar/Email 5-1 [TEMPLATE] Partner email – invite revoked.docx
@@ -18,7 +18,7 @@
             <w:u w:val="single"/>
             <w:rtl/>
           </w:rPr>
-          <w:t>English</w:t>
+          <w:t>الإنجليزية</w:t>
         </w:r>
       </w:hyperlink>
       <w:r>
@@ -26,7 +26,7 @@
           <w:color w:val="ff0000"/>
           <w:rtl/>
         </w:rPr>
-        <w:t xml:space="preserve"> / Portuguese / French / Thai / Vietnamese / Spanish</w:t>
+        <w:t xml:space="preserve"> /البرتغالية/الفرنسية/التايلندية/الفيتنامية/الإسبانية</w:t>
       </w:r>
     </w:p>
     <w:p>
@@ -53,7 +53,7 @@
         <w:rPr>
           <w:rtl/>
         </w:rPr>
-        <w:t>English</w:t>
+        <w:t>الإنجليزية</w:t>
       </w:r>
     </w:p>
     <w:p>
@@ -108,7 +108,7 @@
                 <w:b w:val="1"/>
                 <w:rtl/>
               </w:rPr>
-              <w:t>Brief</w:t>
+              <w:t>المضمون</w:t>
             </w:r>
             <w:r>
               <w:rPr>
@@ -127,7 +127,7 @@
               <w:rPr>
                 <w:rtl/>
               </w:rPr>
-              <w:t xml:space="preserve">An email sent to partners in the target country who RSVPed yes but didn’t submit their documents by the deadline. We will be revoking their invites. It will be sent via customer.io</w:t>
+              <w:t xml:space="preserve">An email sent to partners in the target country who RSVPed yes but didn’t submit their documents by the deadline. We will be revoking their invites. سيتم إرسالها عبر customer.io</w:t>
             </w:r>
           </w:p>
           <w:p>
@@ -148,7 +148,7 @@
                 <w:b w:val="1"/>
                 <w:rtl/>
               </w:rPr>
-              <w:t xml:space="preserve">Target audience</w:t>
+              <w:t xml:space="preserve">الجمهور المستهدف</w:t>
             </w:r>
             <w:r>
               <w:rPr>
@@ -228,7 +228,7 @@
         <w:rPr>
           <w:rtl/>
         </w:rPr>
-        <w:t xml:space="preserve">We didn’t receive your documents on time</w:t>
+        <w:t xml:space="preserve">لم نستلم مستنداتك في الموعد المحدد</w:t>
       </w:r>
     </w:p>
     <w:p>
@@ -245,7 +245,7 @@
         <w:rPr>
           <w:rtl/>
         </w:rPr>
-        <w:t xml:space="preserve">Hi </w:t>
+        <w:t xml:space="preserve">مرحبًا  </w:t>
       </w:r>
       <w:r>
         <w:rPr>
@@ -258,7 +258,7 @@
         <w:rPr>
           <w:rtl/>
         </w:rPr>
-        <w:t xml:space="preserve">, </w:t>
+        <w:t xml:space="preserve">,، </w:t>
       </w:r>
     </w:p>
     <w:p>
@@ -336,7 +336,7 @@
         <w:rPr>
           <w:rtl/>
         </w:rPr>
-        <w:t xml:space="preserve">If you have any questions, please contact us via </w:t>
+        <w:t xml:space="preserve">إذا كانت لديك أي أسئلة، فاتصل بنا:  </w:t>
       </w:r>
       <w:hyperlink r:id="rId7">
         <w:r>
@@ -345,7 +345,7 @@
             <w:u w:val="single"/>
             <w:rtl/>
           </w:rPr>
-          <w:t xml:space="preserve">live chat</w:t>
+          <w:t xml:space="preserve">الدردشة الحية</w:t>
         </w:r>
       </w:hyperlink>
       <w:r>
@@ -380,7 +380,7 @@
         <w:rPr>
           <w:rtl/>
         </w:rPr>
-        <w:t xml:space="preserve">If you have any questions, please contact your country manager, </w:t>
+        <w:t xml:space="preserve">إذا كانت لديك أي أسئلة، فيُرجى الاتصال بمدير بلدك  </w:t>
       </w:r>
       <w:r>
         <w:rPr>
@@ -502,7 +502,7 @@
         <w:rPr>
           <w:rtl/>
         </w:rPr>
-        <w:t xml:space="preserve">choose either one</w:t>
+        <w:t xml:space="preserve">اختر أيًا منهما</w:t>
       </w:r>
     </w:p>
   </w:comment>
@@ -544,7 +544,7 @@
         <w:rPr>
           <w:rtl/>
         </w:rPr>
-        <w:t xml:space="preserve">choose either one</w:t>
+        <w:t xml:space="preserve">اختر أيًا منهما</w:t>
       </w:r>
     </w:p>
   </w:comment>

</xml_diff>